<commit_message>
Final version of text of Josh Silverblatt's article
</commit_message>
<xml_diff>
--- a/JSilverblatt - Gentile Torah Study.docx
+++ b/JSilverblatt - Gentile Torah Study.docx
@@ -243,7 +243,13 @@
         <w:t xml:space="preserve"> </w:t>
       </w:r>
       <w:r>
-        <w:t>maintaining the standards mandated by halacha.</w:t>
+        <w:t xml:space="preserve">maintaining the standards mandated by </w:t>
+      </w:r>
+      <w:r>
+        <w:t>Halacha</w:t>
+      </w:r>
+      <w:r>
+        <w:t>.</w:t>
       </w:r>
     </w:p>
     <w:p>
@@ -410,163 +416,163 @@
         <w:t xml:space="preserve"> it will address </w:t>
       </w:r>
       <w:r>
+        <w:t>the seeming</w:t>
+      </w:r>
+      <w:r>
+        <w:t xml:space="preserve"> </w:t>
+      </w:r>
+      <w:r>
+        <w:t>o</w:t>
+      </w:r>
+      <w:r>
+        <w:t>mission</w:t>
+      </w:r>
+      <w:r>
+        <w:t xml:space="preserve"> of this ruling</w:t>
+      </w:r>
+      <w:r>
+        <w:t xml:space="preserve"> from the halachic codes.</w:t>
+      </w:r>
+      <w:r>
+        <w:t xml:space="preserve"> </w:t>
+      </w:r>
+    </w:p>
+    <w:p>
+      <w:pPr>
+        <w:spacing w:line="240" w:lineRule="auto"/>
+        <w:jc w:val="both"/>
+      </w:pPr>
+    </w:p>
+    <w:p>
+      <w:pPr>
+        <w:spacing w:line="240" w:lineRule="auto"/>
+        <w:jc w:val="both"/>
+      </w:pPr>
+      <w:r>
+        <w:t>Th</w:t>
+      </w:r>
+      <w:r>
+        <w:t>is</w:t>
+      </w:r>
+      <w:r>
+        <w:t xml:space="preserve"> article</w:t>
+      </w:r>
+      <w:r>
+        <w:t>’</w:t>
+      </w:r>
+      <w:r>
+        <w:t xml:space="preserve">s aim is to introduce the reader to the main issues </w:t>
+      </w:r>
+      <w:r>
+        <w:t xml:space="preserve">of </w:t>
+      </w:r>
+      <w:r>
+        <w:t>g</w:t>
+      </w:r>
+      <w:r>
+        <w:t xml:space="preserve">entile </w:t>
+      </w:r>
+      <w:r>
+        <w:t>Torah</w:t>
+      </w:r>
+      <w:r>
+        <w:t xml:space="preserve"> </w:t>
+      </w:r>
+      <w:r>
+        <w:t>s</w:t>
+      </w:r>
+      <w:r>
+        <w:t xml:space="preserve">tudy, </w:t>
+      </w:r>
+      <w:r>
+        <w:t xml:space="preserve">not to </w:t>
+      </w:r>
+      <w:r>
+        <w:t>reach a definitive ruling</w:t>
+      </w:r>
+      <w:r>
+        <w:t>;</w:t>
+      </w:r>
+      <w:r>
+        <w:t xml:space="preserve"> s</w:t>
+      </w:r>
+      <w:r>
+        <w:t>omething</w:t>
+      </w:r>
+      <w:r>
+        <w:t xml:space="preserve"> which is</w:t>
+      </w:r>
+      <w:r>
+        <w:t xml:space="preserve"> beyond the scope of both this article and its author. </w:t>
+      </w:r>
+      <w:r>
+        <w:t>T</w:t>
+      </w:r>
+      <w:r>
+        <w:t xml:space="preserve">he </w:t>
+      </w:r>
+      <w:r>
+        <w:t xml:space="preserve">approaches of contemporary </w:t>
+      </w:r>
+      <w:r>
+        <w:rPr>
+          <w:i/>
+          <w:iCs/>
+        </w:rPr>
+        <w:t>poskim</w:t>
+      </w:r>
+      <w:r>
+        <w:t xml:space="preserve"> </w:t>
+      </w:r>
+      <w:r>
+        <w:t xml:space="preserve">are mentioned </w:t>
+      </w:r>
+      <w:r>
+        <w:t xml:space="preserve">regarding </w:t>
+      </w:r>
+      <w:r>
+        <w:t>specific issues,</w:t>
+      </w:r>
+      <w:r>
+        <w:t xml:space="preserve"> but </w:t>
+      </w:r>
+      <w:r>
         <w:t xml:space="preserve">the </w:t>
       </w:r>
       <w:r>
-        <w:t xml:space="preserve"> seeming </w:t>
+        <w:t xml:space="preserve">general </w:t>
+      </w:r>
+      <w:r>
+        <w:t xml:space="preserve">approaches </w:t>
+      </w:r>
+      <w:r>
+        <w:t>they carve out, based on the sources below, are</w:t>
+      </w:r>
+      <w:r>
+        <w:t xml:space="preserve"> </w:t>
+      </w:r>
+      <w:r>
+        <w:t>n</w:t>
       </w:r>
       <w:r>
         <w:t>o</w:t>
       </w:r>
       <w:r>
-        <w:t>mission</w:t>
-      </w:r>
-      <w:r>
-        <w:t xml:space="preserve"> of this ruling</w:t>
-      </w:r>
-      <w:r>
-        <w:t xml:space="preserve"> from the halachic codes.</w:t>
-      </w:r>
-      <w:r>
-        <w:t xml:space="preserve"> </w:t>
-      </w:r>
-    </w:p>
-    <w:p>
-      <w:pPr>
-        <w:spacing w:line="240" w:lineRule="auto"/>
-        <w:jc w:val="both"/>
-      </w:pPr>
-    </w:p>
-    <w:p>
-      <w:pPr>
-        <w:spacing w:line="240" w:lineRule="auto"/>
-        <w:jc w:val="both"/>
-      </w:pPr>
-      <w:r>
-        <w:t>Th</w:t>
-      </w:r>
-      <w:r>
-        <w:t>is</w:t>
-      </w:r>
-      <w:r>
-        <w:t xml:space="preserve"> article</w:t>
-      </w:r>
-      <w:r>
-        <w:t>’</w:t>
-      </w:r>
-      <w:r>
-        <w:t xml:space="preserve">s aim is to introduce the reader to the main issues </w:t>
-      </w:r>
-      <w:r>
-        <w:t xml:space="preserve">of </w:t>
-      </w:r>
-      <w:r>
-        <w:t>g</w:t>
-      </w:r>
-      <w:r>
-        <w:t xml:space="preserve">entile </w:t>
-      </w:r>
-      <w:r>
-        <w:t>Torah</w:t>
-      </w:r>
-      <w:r>
-        <w:t xml:space="preserve"> </w:t>
-      </w:r>
-      <w:r>
-        <w:t>s</w:t>
-      </w:r>
-      <w:r>
-        <w:t xml:space="preserve">tudy, </w:t>
-      </w:r>
-      <w:r>
-        <w:t xml:space="preserve">not to </w:t>
-      </w:r>
-      <w:r>
-        <w:t>reach a definitive ruling</w:t>
-      </w:r>
-      <w:r>
-        <w:t>;</w:t>
-      </w:r>
-      <w:r>
-        <w:t xml:space="preserve"> s</w:t>
-      </w:r>
-      <w:r>
-        <w:t>omething</w:t>
-      </w:r>
-      <w:r>
-        <w:t xml:space="preserve"> which is</w:t>
-      </w:r>
-      <w:r>
-        <w:t xml:space="preserve"> beyond the scope of both this article and its author. </w:t>
-      </w:r>
-      <w:r>
-        <w:t>T</w:t>
-      </w:r>
-      <w:r>
-        <w:t xml:space="preserve">he </w:t>
-      </w:r>
-      <w:r>
-        <w:t xml:space="preserve">approaches of contemporary </w:t>
-      </w:r>
-      <w:r>
-        <w:rPr>
-          <w:i/>
-          <w:iCs/>
-        </w:rPr>
-        <w:t>poskim</w:t>
-      </w:r>
-      <w:r>
-        <w:t xml:space="preserve"> </w:t>
-      </w:r>
-      <w:r>
-        <w:t xml:space="preserve">are mentioned </w:t>
-      </w:r>
-      <w:r>
-        <w:t xml:space="preserve">regarding </w:t>
-      </w:r>
-      <w:r>
-        <w:t>specific issues,</w:t>
-      </w:r>
-      <w:r>
-        <w:t xml:space="preserve"> but </w:t>
+        <w:t>t included</w:t>
+      </w:r>
+      <w:r>
+        <w:t xml:space="preserve">. </w:t>
+      </w:r>
+      <w:r>
+        <w:t>Hopefully this article will provide sufficient background in</w:t>
+      </w:r>
+      <w:r>
+        <w:t xml:space="preserve"> </w:t>
       </w:r>
       <w:r>
         <w:t xml:space="preserve">the </w:t>
       </w:r>
       <w:r>
-        <w:t xml:space="preserve">general </w:t>
-      </w:r>
-      <w:r>
-        <w:t xml:space="preserve">approaches </w:t>
-      </w:r>
-      <w:r>
-        <w:t>they carve out, based on the sources below, are</w:t>
-      </w:r>
-      <w:r>
-        <w:t xml:space="preserve"> </w:t>
-      </w:r>
-      <w:r>
-        <w:t>n</w:t>
-      </w:r>
-      <w:r>
-        <w:t>o</w:t>
-      </w:r>
-      <w:r>
-        <w:t>t included</w:t>
-      </w:r>
-      <w:r>
-        <w:t xml:space="preserve">. </w:t>
-      </w:r>
-      <w:r>
-        <w:t>Hopefully this article will provide sufficient background in</w:t>
-      </w:r>
-      <w:r>
-        <w:t xml:space="preserve"> </w:t>
-      </w:r>
-      <w:r>
-        <w:t xml:space="preserve">the </w:t>
-      </w:r>
-      <w:r>
         <w:t>relevant</w:t>
       </w:r>
       <w:r>
@@ -580,7 +586,7 @@
           <w:i/>
           <w:iCs/>
         </w:rPr>
-        <w:t>shas</w:t>
+        <w:t>Shas</w:t>
       </w:r>
       <w:r>
         <w:t xml:space="preserve"> and </w:t>
@@ -1324,13 +1330,10 @@
         <w:t>gemara</w:t>
       </w:r>
       <w:r>
-        <w:t xml:space="preserve"> says </w:t>
-      </w:r>
-      <w:r>
-        <w:t xml:space="preserve"> </w:t>
-      </w:r>
-      <w:r>
-        <w:t>“</w:t>
+        <w:t xml:space="preserve"> </w:t>
+      </w:r>
+      <w:r>
+        <w:t>says “</w:t>
       </w:r>
       <w:r>
         <w:t>I</w:t>
@@ -2388,7 +2391,21 @@
           <w:i/>
           <w:iCs/>
         </w:rPr>
-        <w:t>ovrei avera</w:t>
+        <w:t>ovrei ave</w:t>
+      </w:r>
+      <w:r>
+        <w:rPr>
+          <w:i/>
+          <w:iCs/>
+        </w:rPr>
+        <w:t>i</w:t>
+      </w:r>
+      <w:r>
+        <w:rPr>
+          <w:i/>
+          <w:iCs/>
+        </w:rPr>
+        <w:t>ra</w:t>
       </w:r>
       <w:r>
         <w:t>,</w:t>
@@ -3408,7 +3425,13 @@
         <w:t>Maharsha</w:t>
       </w:r>
       <w:r>
-        <w:t xml:space="preserve"> is distinguishing between the study of the Noachide laws at a basic and </w:t>
+        <w:t xml:space="preserve"> is distinguishing between the </w:t>
+      </w:r>
+      <w:r>
+        <w:t>studies</w:t>
+      </w:r>
+      <w:r>
+        <w:t xml:space="preserve"> of the Noachide laws at a basic and </w:t>
       </w:r>
       <w:r>
         <w:t xml:space="preserve">at an </w:t>
@@ -5030,7 +5053,13 @@
         <w:jc w:val="both"/>
       </w:pPr>
       <w:r>
-        <w:t xml:space="preserve">There are three issues with this approach: </w:t>
+        <w:t xml:space="preserve">There are </w:t>
+      </w:r>
+      <w:r>
+        <w:t>four</w:t>
+      </w:r>
+      <w:r>
+        <w:t xml:space="preserve"> issues with this approach: </w:t>
       </w:r>
     </w:p>
     <w:p>
@@ -5039,7 +5068,10 @@
         <w:jc w:val="both"/>
       </w:pPr>
       <w:r>
-        <w:t xml:space="preserve">1. It assumes that that </w:t>
+        <w:t>1. It assumes that the</w:t>
+      </w:r>
+      <w:r>
+        <w:t xml:space="preserve"> </w:t>
       </w:r>
       <w:r>
         <w:rPr>
@@ -5118,7 +5150,16 @@
         <w:t>o</w:t>
       </w:r>
       <w:r>
-        <w:t xml:space="preserve">t consider the nations of his time idol worshipers. </w:t>
+        <w:t>t consider the natio</w:t>
+      </w:r>
+      <w:r>
+        <w:t>ns of his time idol worshipers</w:t>
+      </w:r>
+      <w:r>
+        <w:t>, whilst it would seem sensible to assume that there were still idol worshipers.</w:t>
+      </w:r>
+      <w:r>
+        <w:t xml:space="preserve"> </w:t>
       </w:r>
     </w:p>
     <w:p>
@@ -5127,7 +5168,28 @@
         <w:jc w:val="both"/>
       </w:pPr>
       <w:r>
-        <w:t>3. Elsewhere in Rabbi Pilagi’s works</w:t>
+        <w:t>3. F</w:t>
+      </w:r>
+      <w:r>
+        <w:t xml:space="preserve">urther, </w:t>
+      </w:r>
+      <w:r>
+        <w:t xml:space="preserve">it assumes that his assumption that idol worshipers do not exist in his time would lead him to ignore them in the </w:t>
+      </w:r>
+      <w:r>
+        <w:t>codification of the law.</w:t>
+      </w:r>
+    </w:p>
+    <w:p>
+      <w:pPr>
+        <w:spacing w:line="228" w:lineRule="auto"/>
+        <w:jc w:val="both"/>
+      </w:pPr>
+      <w:r>
+        <w:t>4</w:t>
+      </w:r>
+      <w:r>
+        <w:t>. Elsewhere in Rabbi Pilagi’s works</w:t>
       </w:r>
       <w:r>
         <w:rPr>
@@ -5210,6 +5272,7 @@
           <w:iCs/>
           <w:lang w:eastAsia="en-GB"/>
         </w:rPr>
+        <w:lastRenderedPageBreak/>
         <w:t xml:space="preserve">A gentile who delves </w:t>
       </w:r>
       <w:r>
@@ -5291,17 +5354,7 @@
           <w:iCs/>
           <w:lang w:eastAsia="en-GB"/>
         </w:rPr>
-        <w:t xml:space="preserve">, even on a weekday, is liable with the death penalty…. The principle </w:t>
-      </w:r>
-      <w:r>
-        <w:rPr>
-          <w:rFonts w:ascii="Calibri" w:eastAsia="Times New Roman" w:hAnsi="Calibri" w:cs="Calibri"/>
-          <w:i/>
-          <w:iCs/>
-          <w:lang w:eastAsia="en-GB"/>
-        </w:rPr>
-        <w:lastRenderedPageBreak/>
-        <w:t>here is that we do not permit them to make a new religion and create new commandments for themselves based on their own reasoning</w:t>
+        <w:t>, even on a weekday, is liable with the death penalty…. The principle here is that we do not permit them to make a new religion and create new commandments for themselves based on their own reasoning</w:t>
       </w:r>
       <w:r>
         <w:rPr>
@@ -5666,7 +5719,13 @@
         <w:t xml:space="preserve"> </w:t>
       </w:r>
       <w:r>
-        <w:t xml:space="preserve">he outlines his concerns. “for they </w:t>
+        <w:t>he outlines his concerns</w:t>
+      </w:r>
+      <w:r>
+        <w:t>:</w:t>
+      </w:r>
+      <w:r>
+        <w:t xml:space="preserve"> “for they </w:t>
       </w:r>
       <w:r>
         <w:t xml:space="preserve">[gentiles] </w:t>
@@ -5699,7 +5758,7 @@
         <w:t>!</w:t>
       </w:r>
       <w:r>
-        <w:t xml:space="preserve">”. </w:t>
+        <w:t>”</w:t>
       </w:r>
     </w:p>
     <w:p>
@@ -6044,7 +6103,21 @@
           <w:i/>
           <w:iCs/>
         </w:rPr>
-        <w:t xml:space="preserve">Kohanim, Leviim </w:t>
+        <w:t>Kohanim, Levi</w:t>
+      </w:r>
+      <w:r>
+        <w:rPr>
+          <w:i/>
+          <w:iCs/>
+        </w:rPr>
+        <w:t>’</w:t>
+      </w:r>
+      <w:r>
+        <w:rPr>
+          <w:i/>
+          <w:iCs/>
+        </w:rPr>
+        <w:t xml:space="preserve">im </w:t>
       </w:r>
       <w:r>
         <w:rPr>
@@ -6261,7 +6334,7 @@
       </w:r>
       <w:r>
         <w:rPr>
-          <w:iCs/>
+          <w:i/>
         </w:rPr>
         <w:t>gemara</w:t>
       </w:r>
@@ -6594,7 +6667,11 @@
         <w:t>any</w:t>
       </w:r>
       <w:r>
-        <w:t xml:space="preserve"> gentile who studies the Noachide laws</w:t>
+        <w:t xml:space="preserve"> gentile who </w:t>
+      </w:r>
+      <w:r>
+        <w:lastRenderedPageBreak/>
+        <w:t>studies the Noachide laws</w:t>
       </w:r>
       <w:r>
         <w:t xml:space="preserve">; </w:t>
@@ -6633,11 +6710,7 @@
         <w:t xml:space="preserve">, </w:t>
       </w:r>
       <w:r>
-        <w:t xml:space="preserve">should be </w:t>
-      </w:r>
-      <w:r>
-        <w:lastRenderedPageBreak/>
-        <w:t xml:space="preserve">honoured </w:t>
+        <w:t xml:space="preserve">should be honoured </w:t>
       </w:r>
       <w:r>
         <w:t xml:space="preserve">like the </w:t>
@@ -7758,7 +7831,11 @@
         <w:t>ing</w:t>
       </w:r>
       <w:r>
-        <w:t xml:space="preserve"> simple </w:t>
+        <w:t xml:space="preserve"> </w:t>
+      </w:r>
+      <w:r>
+        <w:lastRenderedPageBreak/>
+        <w:t xml:space="preserve">simple </w:t>
       </w:r>
       <w:r>
         <w:t>rulings</w:t>
@@ -7875,7 +7952,16 @@
           <w:i/>
           <w:iCs/>
         </w:rPr>
-        <w:t xml:space="preserve">Chumash </w:t>
+        <w:t>Chumash</w:t>
+      </w:r>
+      <w:r>
+        <w:rPr>
+          <w:b/>
+          <w:bCs/>
+          <w:i/>
+          <w:iCs/>
+        </w:rPr>
+        <w:t xml:space="preserve"> </w:t>
       </w:r>
     </w:p>
     <w:p>
@@ -8081,7 +8167,13 @@
         <w:rPr>
           <w:iCs/>
         </w:rPr>
-        <w:t>Netziv</w:t>
+        <w:t>N’</w:t>
+      </w:r>
+      <w:r>
+        <w:rPr>
+          <w:iCs/>
+        </w:rPr>
+        <w:t>tziv</w:t>
       </w:r>
       <w:r>
         <w:rPr>
@@ -8109,7 +8201,7 @@
           <w:i/>
           <w:iCs/>
         </w:rPr>
-        <w:t>chumash</w:t>
+        <w:t>Chumash</w:t>
       </w:r>
       <w:r>
         <w:t>.</w:t>
@@ -8468,7 +8560,7 @@
           <w:i/>
           <w:iCs/>
         </w:rPr>
-        <w:t xml:space="preserve">heretics </w:t>
+        <w:t>heretics</w:t>
       </w:r>
       <w:r>
         <w:rPr>
@@ -8633,7 +8725,7 @@
         <w:rPr>
           <w:i/>
         </w:rPr>
-        <w:t>chumash</w:t>
+        <w:t>Chumash</w:t>
       </w:r>
       <w:r>
         <w:t xml:space="preserve">, to the exclusion of </w:t>
@@ -8645,34 +8737,292 @@
         <w:t>nach</w:t>
       </w:r>
       <w:r>
-        <w:t>, which is permitted.</w:t>
-      </w:r>
-      <w:r>
-        <w:t xml:space="preserve"> Once </w:t>
-      </w:r>
-      <w:r>
-        <w:rPr>
-          <w:i/>
+        <w:t>, which is permitted</w:t>
+      </w:r>
+      <w:r>
+        <w:t>, and perhaps even encouraged.</w:t>
+      </w:r>
+      <w:r>
+        <w:t xml:space="preserve"> </w:t>
+      </w:r>
+    </w:p>
+    <w:p>
+      <w:pPr>
+        <w:spacing w:line="240" w:lineRule="auto"/>
+        <w:jc w:val="both"/>
+      </w:pPr>
+    </w:p>
+    <w:p>
+      <w:pPr>
+        <w:spacing w:line="240" w:lineRule="auto"/>
+        <w:jc w:val="both"/>
+      </w:pPr>
+      <w:r>
+        <w:t xml:space="preserve">The </w:t>
+      </w:r>
+      <w:r>
+        <w:rPr>
+          <w:iCs/>
+        </w:rPr>
+        <w:t>Rokeach’s</w:t>
+      </w:r>
+      <w:r>
+        <w:rPr>
+          <w:rStyle w:val="FootnoteReference"/>
+        </w:rPr>
+        <w:footnoteReference w:id="75"/>
+      </w:r>
+      <w:r>
+        <w:t xml:space="preserve"> commentary on the </w:t>
+      </w:r>
+      <w:r>
+        <w:rPr>
+          <w:i/>
+          <w:iCs/>
+        </w:rPr>
+        <w:t>siddur</w:t>
+      </w:r>
+      <w:r>
+        <w:t xml:space="preserve"> may be another source permitting gentile </w:t>
+      </w:r>
+      <w:r>
+        <w:rPr>
+          <w:i/>
+          <w:iCs/>
         </w:rPr>
         <w:t>nach</w:t>
       </w:r>
       <w:r>
-        <w:t xml:space="preserve"> is not included in the prohibition, </w:t>
-      </w:r>
-      <w:r>
-        <w:rPr>
-          <w:iCs/>
-        </w:rPr>
-        <w:t>Riaz</w:t>
-      </w:r>
-      <w:r>
-        <w:t xml:space="preserve"> suggests its study by gentiles since it will en</w:t>
-      </w:r>
-      <w:r>
-        <w:t>c</w:t>
-      </w:r>
-      <w:r>
-        <w:t xml:space="preserve">ourage them to </w:t>
+        <w:t xml:space="preserve"> study. He explains that the verse which Rabbi Ami</w:t>
+      </w:r>
+      <w:r>
+        <w:rPr>
+          <w:rStyle w:val="FootnoteReference"/>
+        </w:rPr>
+        <w:footnoteReference w:id="76"/>
+      </w:r>
+      <w:r>
+        <w:t xml:space="preserve"> utilises “you have</w:t>
+      </w:r>
+      <w:r>
+        <w:t xml:space="preserve"> </w:t>
+      </w:r>
+      <w:r>
+        <w:t>n</w:t>
+      </w:r>
+      <w:r>
+        <w:t>o</w:t>
+      </w:r>
+      <w:r>
+        <w:t>t (</w:t>
+      </w:r>
+      <w:r>
+        <w:rPr>
+          <w:i/>
+          <w:iCs/>
+        </w:rPr>
+        <w:t>bal</w:t>
+      </w:r>
+      <w:r>
+        <w:t xml:space="preserve">, spelled </w:t>
+      </w:r>
+      <w:r>
+        <w:rPr>
+          <w:i/>
+          <w:iCs/>
+        </w:rPr>
+        <w:t>beis lamed</w:t>
+      </w:r>
+      <w:r>
+        <w:t xml:space="preserve">) let your laws known </w:t>
+      </w:r>
+      <w:bookmarkEnd w:id="0"/>
+      <w:r>
+        <w:t xml:space="preserve">[to gentiles]” to mean “the </w:t>
+      </w:r>
+      <w:r>
+        <w:t xml:space="preserve">laws </w:t>
+      </w:r>
+      <w:r>
+        <w:t xml:space="preserve">which start </w:t>
+      </w:r>
+      <w:r>
+        <w:t>with</w:t>
+      </w:r>
+      <w:r>
+        <w:t xml:space="preserve"> </w:t>
+      </w:r>
+      <w:r>
+        <w:rPr>
+          <w:i/>
+          <w:iCs/>
+        </w:rPr>
+        <w:t>beis</w:t>
+      </w:r>
+      <w:r>
+        <w:t xml:space="preserve"> and finish with </w:t>
+      </w:r>
+      <w:r>
+        <w:rPr>
+          <w:i/>
+          <w:iCs/>
+        </w:rPr>
+        <w:t>lamed</w:t>
+      </w:r>
+      <w:r>
+        <w:t xml:space="preserve">, you haven’t let known to gentiles (a play on the </w:t>
+      </w:r>
+      <w:r>
+        <w:t>word</w:t>
+      </w:r>
+      <w:r>
+        <w:t xml:space="preserve"> </w:t>
+      </w:r>
+      <w:r>
+        <w:rPr>
+          <w:i/>
+          <w:iCs/>
+        </w:rPr>
+        <w:t>bal</w:t>
+      </w:r>
+      <w:r>
+        <w:t xml:space="preserve"> which means you have</w:t>
+      </w:r>
+      <w:r>
+        <w:t xml:space="preserve"> </w:t>
+      </w:r>
+      <w:r>
+        <w:t>n</w:t>
+      </w:r>
+      <w:r>
+        <w:t>o</w:t>
+      </w:r>
+      <w:r>
+        <w:t>t)”. Taken at face value</w:t>
+      </w:r>
+      <w:r>
+        <w:t>,</w:t>
+      </w:r>
+      <w:r>
+        <w:t xml:space="preserve"> the </w:t>
+      </w:r>
+      <w:r>
+        <w:rPr>
+          <w:iCs/>
+        </w:rPr>
+        <w:t>Rokeach</w:t>
+      </w:r>
+      <w:r>
+        <w:t xml:space="preserve"> seems to be suggesting that Rabbi Ami’s ruling only forbids the study of </w:t>
+      </w:r>
+      <w:r>
+        <w:t xml:space="preserve">the material between </w:t>
+      </w:r>
+      <w:r>
+        <w:t xml:space="preserve">that first </w:t>
+      </w:r>
+      <w:r>
+        <w:rPr>
+          <w:i/>
+          <w:iCs/>
+        </w:rPr>
+        <w:t>beis</w:t>
+      </w:r>
+      <w:r>
+        <w:t xml:space="preserve"> and </w:t>
+      </w:r>
+      <w:r>
+        <w:t xml:space="preserve">final </w:t>
+      </w:r>
+      <w:r>
+        <w:rPr>
+          <w:i/>
+          <w:iCs/>
+        </w:rPr>
+        <w:t>lamed</w:t>
+      </w:r>
+      <w:r>
+        <w:t xml:space="preserve">, i.e. </w:t>
+      </w:r>
+      <w:r>
+        <w:rPr>
+          <w:i/>
+          <w:iCs/>
+        </w:rPr>
+        <w:t>Chumash</w:t>
+      </w:r>
+      <w:r>
+        <w:t xml:space="preserve"> – which starts </w:t>
+      </w:r>
+      <w:r>
+        <w:t>with</w:t>
+      </w:r>
+      <w:r>
+        <w:t xml:space="preserve"> </w:t>
+      </w:r>
+      <w:r>
+        <w:rPr>
+          <w:i/>
+          <w:iCs/>
+        </w:rPr>
+        <w:t>beis</w:t>
+      </w:r>
+      <w:r>
+        <w:t xml:space="preserve"> (</w:t>
+      </w:r>
+      <w:r>
+        <w:rPr>
+          <w:i/>
+          <w:iCs/>
+        </w:rPr>
+        <w:t>B</w:t>
+      </w:r>
+      <w:r>
+        <w:rPr>
+          <w:i/>
+          <w:iCs/>
+        </w:rPr>
+        <w:t>’</w:t>
+      </w:r>
+      <w:r>
+        <w:rPr>
+          <w:i/>
+          <w:iCs/>
+        </w:rPr>
+        <w:t>reshis</w:t>
+      </w:r>
+      <w:r>
+        <w:rPr>
+          <w:i/>
+          <w:iCs/>
+        </w:rPr>
+        <w:t>)</w:t>
+      </w:r>
+      <w:r>
+        <w:t xml:space="preserve">, and ends with </w:t>
+      </w:r>
+      <w:r>
+        <w:rPr>
+          <w:i/>
+          <w:iCs/>
+        </w:rPr>
+        <w:t>lamed</w:t>
+      </w:r>
+      <w:r>
+        <w:t xml:space="preserve"> (</w:t>
+      </w:r>
+      <w:r>
+        <w:rPr>
+          <w:i/>
+          <w:iCs/>
+        </w:rPr>
+        <w:t>Yisrael</w:t>
+      </w:r>
+      <w:r>
+        <w:t>)</w:t>
+      </w:r>
+      <w:r>
+        <w:t>.</w:t>
       </w:r>
     </w:p>
     <w:p>
@@ -8687,7 +9037,148 @@
         <w:jc w:val="both"/>
       </w:pPr>
       <w:r>
-        <w:t xml:space="preserve">The </w:t>
+        <w:t xml:space="preserve">However there </w:t>
+      </w:r>
+      <w:r>
+        <w:t xml:space="preserve">are </w:t>
+      </w:r>
+      <w:r>
+        <w:t xml:space="preserve">a number of issues with this understanding of the </w:t>
+      </w:r>
+      <w:r>
+        <w:rPr>
+          <w:i/>
+        </w:rPr>
+        <w:t>Rokeach</w:t>
+      </w:r>
+      <w:r>
+        <w:t xml:space="preserve">: </w:t>
+      </w:r>
+    </w:p>
+    <w:p>
+      <w:pPr>
+        <w:spacing w:line="240" w:lineRule="auto"/>
+        <w:jc w:val="both"/>
+      </w:pPr>
+      <w:r>
+        <w:t xml:space="preserve">1. If the prohibition only includes </w:t>
+      </w:r>
+      <w:r>
+        <w:rPr>
+          <w:i/>
+          <w:iCs/>
+        </w:rPr>
+        <w:t>Chumash</w:t>
+      </w:r>
+      <w:r>
+        <w:t>, is the oral law permitted</w:t>
+      </w:r>
+      <w:r>
+        <w:t xml:space="preserve"> for gentiles to study</w:t>
+      </w:r>
+      <w:r>
+        <w:t>?</w:t>
+      </w:r>
+    </w:p>
+    <w:p>
+      <w:pPr>
+        <w:spacing w:line="240" w:lineRule="auto"/>
+        <w:jc w:val="both"/>
+      </w:pPr>
+      <w:r>
+        <w:t>2.</w:t>
+      </w:r>
+      <w:r>
+        <w:t xml:space="preserve"> If </w:t>
+      </w:r>
+      <w:r>
+        <w:rPr>
+          <w:i/>
+          <w:iCs/>
+        </w:rPr>
+        <w:t>b</w:t>
+      </w:r>
+      <w:r>
+        <w:rPr>
+          <w:i/>
+          <w:iCs/>
+        </w:rPr>
+        <w:t>al</w:t>
+      </w:r>
+      <w:r>
+        <w:t xml:space="preserve"> is understood to qualify the word “your laws”, how can it also be utilised for its own meaning</w:t>
+      </w:r>
+      <w:r>
+        <w:t xml:space="preserve"> (</w:t>
+      </w:r>
+      <w:r>
+        <w:t>“you have</w:t>
+      </w:r>
+      <w:r>
+        <w:t xml:space="preserve"> </w:t>
+      </w:r>
+      <w:r>
+        <w:t>n</w:t>
+      </w:r>
+      <w:r>
+        <w:t>o</w:t>
+      </w:r>
+      <w:r>
+        <w:t>t”</w:t>
+      </w:r>
+      <w:r>
+        <w:t>)</w:t>
+      </w:r>
+      <w:r>
+        <w:t>?</w:t>
+      </w:r>
+      <w:r>
+        <w:t xml:space="preserve"> Were it only utilised to qualify the laws</w:t>
+      </w:r>
+      <w:r>
+        <w:t xml:space="preserve"> as</w:t>
+      </w:r>
+      <w:r>
+        <w:t xml:space="preserve"> forbidden, </w:t>
+      </w:r>
+      <w:r>
+        <w:t xml:space="preserve">the verse </w:t>
+      </w:r>
+      <w:r>
+        <w:lastRenderedPageBreak/>
+        <w:t xml:space="preserve">would read “your laws, specifically those from </w:t>
+      </w:r>
+      <w:r>
+        <w:rPr>
+          <w:i/>
+          <w:iCs/>
+        </w:rPr>
+        <w:t>beis</w:t>
+      </w:r>
+      <w:r>
+        <w:t xml:space="preserve"> to </w:t>
+      </w:r>
+      <w:r>
+        <w:rPr>
+          <w:i/>
+          <w:iCs/>
+        </w:rPr>
+        <w:t>lamed</w:t>
+      </w:r>
+      <w:r>
+        <w:t>, let known [to gentiles]”.  Therefore i</w:t>
+      </w:r>
+      <w:r>
+        <w:t>t seems that t</w:t>
+      </w:r>
+      <w:r>
+        <w:t>h</w:t>
+      </w:r>
+      <w:r>
+        <w:t>e</w:t>
+      </w:r>
+      <w:r>
+        <w:t xml:space="preserve"> </w:t>
       </w:r>
       <w:r>
         <w:rPr>
@@ -8696,86 +9187,131 @@
         <w:t>Rokeach’s</w:t>
       </w:r>
       <w:r>
-        <w:rPr>
-          <w:rStyle w:val="FootnoteReference"/>
-        </w:rPr>
-        <w:footnoteReference w:id="75"/>
-      </w:r>
-      <w:r>
-        <w:t xml:space="preserve"> commentary on the </w:t>
-      </w:r>
-      <w:r>
-        <w:rPr>
-          <w:i/>
-          <w:iCs/>
-        </w:rPr>
-        <w:t>siddur</w:t>
-      </w:r>
-      <w:r>
-        <w:t xml:space="preserve"> may be another source permitting gentile </w:t>
-      </w:r>
-      <w:r>
-        <w:rPr>
-          <w:i/>
-          <w:iCs/>
-        </w:rPr>
-        <w:t>nach</w:t>
-      </w:r>
-      <w:r>
-        <w:t xml:space="preserve"> study. He explains that the verse which Rabbi Ami</w:t>
-      </w:r>
-      <w:r>
-        <w:rPr>
-          <w:rStyle w:val="FootnoteReference"/>
-        </w:rPr>
-        <w:footnoteReference w:id="76"/>
-      </w:r>
-      <w:r>
-        <w:t xml:space="preserve"> utilises “you have</w:t>
-      </w:r>
-      <w:r>
-        <w:t xml:space="preserve"> </w:t>
-      </w:r>
-      <w:r>
-        <w:t>n</w:t>
-      </w:r>
-      <w:r>
-        <w:t>o</w:t>
-      </w:r>
-      <w:r>
-        <w:t>t (</w:t>
-      </w:r>
-      <w:r>
-        <w:rPr>
-          <w:i/>
-          <w:iCs/>
-        </w:rPr>
-        <w:t>bal</w:t>
-      </w:r>
-      <w:r>
-        <w:t xml:space="preserve">, spelled </w:t>
-      </w:r>
-      <w:r>
-        <w:rPr>
-          <w:i/>
-          <w:iCs/>
-        </w:rPr>
-        <w:t>beis lamed</w:t>
-      </w:r>
-      <w:r>
-        <w:t xml:space="preserve">) let your laws known </w:t>
-      </w:r>
-      <w:bookmarkEnd w:id="0"/>
-      <w:r>
-        <w:t xml:space="preserve">[to gentiles]” to mean “the </w:t>
-      </w:r>
-      <w:r>
-        <w:t xml:space="preserve">laws </w:t>
-      </w:r>
-      <w:r>
-        <w:t xml:space="preserve">which start </w:t>
-      </w:r>
-      <w:r>
+        <w:t xml:space="preserve"> comment is</w:t>
+      </w:r>
+      <w:r>
+        <w:t xml:space="preserve"> that of</w:t>
+      </w:r>
+      <w:r>
+        <w:rPr>
+          <w:i/>
+          <w:iCs/>
+        </w:rPr>
+        <w:t xml:space="preserve"> </w:t>
+      </w:r>
+      <w:r>
+        <w:rPr>
+          <w:i/>
+          <w:iCs/>
+        </w:rPr>
+        <w:t>d’rush</w:t>
+      </w:r>
+      <w:r>
+        <w:t xml:space="preserve">, </w:t>
+      </w:r>
+      <w:r>
+        <w:t xml:space="preserve">describing </w:t>
+      </w:r>
+      <w:r>
+        <w:t xml:space="preserve">a </w:t>
+      </w:r>
+      <w:r>
+        <w:t xml:space="preserve">deeper meaning to the </w:t>
+      </w:r>
+      <w:r>
+        <w:t>verse</w:t>
+      </w:r>
+      <w:r>
+        <w:t>, rather than expounding the simple meaning of the text</w:t>
+      </w:r>
+      <w:r>
+        <w:t>.</w:t>
+      </w:r>
+      <w:r>
+        <w:t xml:space="preserve"> </w:t>
+      </w:r>
+      <w:r>
+        <w:t xml:space="preserve">One may have questioned </w:t>
+      </w:r>
+      <w:r>
+        <w:t xml:space="preserve">which </w:t>
+      </w:r>
+      <w:r>
+        <w:t xml:space="preserve">“laws” </w:t>
+      </w:r>
+      <w:r>
+        <w:t xml:space="preserve">the verse </w:t>
+      </w:r>
+      <w:r>
+        <w:t>refers to</w:t>
+      </w:r>
+      <w:r>
+        <w:t xml:space="preserve">. Therefore </w:t>
+      </w:r>
+      <w:r>
+        <w:t xml:space="preserve">the </w:t>
+      </w:r>
+      <w:r>
+        <w:rPr>
+          <w:iCs/>
+        </w:rPr>
+        <w:t>Rokeach</w:t>
+      </w:r>
+      <w:r>
+        <w:t xml:space="preserve"> </w:t>
+      </w:r>
+      <w:r>
+        <w:t xml:space="preserve">shows </w:t>
+      </w:r>
+      <w:r>
+        <w:t xml:space="preserve">that the </w:t>
+      </w:r>
+      <w:r>
+        <w:t>all-encompassing</w:t>
+      </w:r>
+      <w:r>
+        <w:t xml:space="preserve"> nature </w:t>
+      </w:r>
+      <w:r>
+        <w:t>of “your laws” is hinted to in the following word of the verse</w:t>
+      </w:r>
+      <w:r>
+        <w:t xml:space="preserve">, </w:t>
+      </w:r>
+      <w:r>
+        <w:rPr>
+          <w:i/>
+          <w:iCs/>
+        </w:rPr>
+        <w:t>b</w:t>
+      </w:r>
+      <w:r>
+        <w:rPr>
+          <w:i/>
+          <w:iCs/>
+        </w:rPr>
+        <w:t>al</w:t>
+      </w:r>
+      <w:r>
+        <w:t>.</w:t>
+      </w:r>
+      <w:r>
+        <w:t xml:space="preserve"> T</w:t>
+      </w:r>
+      <w:r>
+        <w:t xml:space="preserve">he </w:t>
+      </w:r>
+      <w:r>
+        <w:t>Torah</w:t>
+      </w:r>
+      <w:r>
+        <w:t xml:space="preserve"> which starts </w:t>
+      </w:r>
+      <w:r>
+        <w:rPr>
+          <w:i/>
+          <w:iCs/>
+        </w:rPr>
         <w:t>with</w:t>
       </w:r>
       <w:r>
@@ -8784,241 +9320,61 @@
       <w:r>
         <w:rPr>
           <w:i/>
-          <w:iCs/>
         </w:rPr>
         <w:t>beis</w:t>
       </w:r>
       <w:r>
-        <w:t xml:space="preserve"> and finish with </w:t>
-      </w:r>
-      <w:r>
-        <w:rPr>
-          <w:i/>
-          <w:iCs/>
-        </w:rPr>
-        <w:t>lamed</w:t>
-      </w:r>
-      <w:r>
-        <w:t xml:space="preserve">, you haven’t let known to gentiles (a play on the </w:t>
-      </w:r>
-      <w:r>
-        <w:t>word</w:t>
-      </w:r>
-      <w:r>
-        <w:t xml:space="preserve"> </w:t>
-      </w:r>
-      <w:r>
-        <w:rPr>
-          <w:i/>
-          <w:iCs/>
-        </w:rPr>
-        <w:t>bal</w:t>
-      </w:r>
-      <w:r>
-        <w:t xml:space="preserve"> which means you have</w:t>
-      </w:r>
-      <w:r>
-        <w:t xml:space="preserve"> </w:t>
-      </w:r>
-      <w:r>
-        <w:t>n</w:t>
-      </w:r>
-      <w:r>
-        <w:t>o</w:t>
-      </w:r>
-      <w:r>
-        <w:t>t)”. Taken at face value</w:t>
-      </w:r>
-      <w:r>
-        <w:t>,</w:t>
-      </w:r>
-      <w:r>
-        <w:t xml:space="preserve"> the </w:t>
-      </w:r>
-      <w:r>
-        <w:rPr>
-          <w:iCs/>
-        </w:rPr>
-        <w:t>Rokeach</w:t>
-      </w:r>
-      <w:r>
-        <w:t xml:space="preserve"> seems to be suggesting that Rabbi Ami’s ruling only forbids the study of </w:t>
-      </w:r>
-      <w:r>
-        <w:t xml:space="preserve">the material between </w:t>
-      </w:r>
-      <w:r>
-        <w:t xml:space="preserve">that first </w:t>
-      </w:r>
-      <w:r>
-        <w:rPr>
-          <w:i/>
-          <w:iCs/>
-        </w:rPr>
-        <w:t>beis</w:t>
-      </w:r>
-      <w:r>
-        <w:t xml:space="preserve"> and </w:t>
-      </w:r>
-      <w:r>
-        <w:t xml:space="preserve">final </w:t>
-      </w:r>
-      <w:r>
-        <w:rPr>
-          <w:i/>
-          <w:iCs/>
-        </w:rPr>
-        <w:t>lamed</w:t>
-      </w:r>
-      <w:r>
-        <w:t xml:space="preserve">, i.e. </w:t>
-      </w:r>
-      <w:r>
-        <w:rPr>
-          <w:i/>
-          <w:iCs/>
-        </w:rPr>
-        <w:t>chumash</w:t>
-      </w:r>
-      <w:r>
-        <w:t xml:space="preserve"> – which starts </w:t>
-      </w:r>
-      <w:r>
-        <w:t>with</w:t>
-      </w:r>
-      <w:r>
-        <w:t xml:space="preserve"> </w:t>
-      </w:r>
-      <w:r>
-        <w:rPr>
-          <w:i/>
-          <w:iCs/>
-        </w:rPr>
-        <w:t>beis</w:t>
-      </w:r>
-      <w:r>
-        <w:t xml:space="preserve"> (</w:t>
-      </w:r>
-      <w:r>
-        <w:rPr>
-          <w:i/>
-          <w:iCs/>
-        </w:rPr>
-        <w:t>B</w:t>
-      </w:r>
-      <w:r>
-        <w:rPr>
-          <w:i/>
-          <w:iCs/>
-        </w:rPr>
-        <w:t>’</w:t>
-      </w:r>
-      <w:r>
-        <w:rPr>
-          <w:i/>
-          <w:iCs/>
-        </w:rPr>
-        <w:t>reshis</w:t>
-      </w:r>
-      <w:r>
-        <w:rPr>
-          <w:i/>
-          <w:iCs/>
-        </w:rPr>
-        <w:t>)</w:t>
-      </w:r>
-      <w:r>
-        <w:t xml:space="preserve">, and ends with </w:t>
-      </w:r>
-      <w:r>
-        <w:rPr>
-          <w:i/>
-          <w:iCs/>
-        </w:rPr>
-        <w:t>lamed</w:t>
-      </w:r>
-      <w:r>
-        <w:t xml:space="preserve"> (</w:t>
-      </w:r>
-      <w:r>
-        <w:rPr>
-          <w:i/>
-          <w:iCs/>
-        </w:rPr>
-        <w:t>Yisrael</w:t>
-      </w:r>
-      <w:r>
-        <w:t>)</w:t>
-      </w:r>
-      <w:r>
-        <w:t>.</w:t>
-      </w:r>
-    </w:p>
-    <w:p>
-      <w:pPr>
-        <w:spacing w:line="240" w:lineRule="auto"/>
-        <w:jc w:val="both"/>
-      </w:pPr>
-    </w:p>
-    <w:p>
-      <w:pPr>
-        <w:spacing w:line="240" w:lineRule="auto"/>
-        <w:jc w:val="both"/>
-      </w:pPr>
-      <w:r>
-        <w:t xml:space="preserve">However there </w:t>
-      </w:r>
-      <w:r>
-        <w:t xml:space="preserve">are </w:t>
-      </w:r>
-      <w:r>
-        <w:t xml:space="preserve">a number of issues with this understanding of the </w:t>
-      </w:r>
-      <w:r>
-        <w:rPr>
-          <w:i/>
-        </w:rPr>
-        <w:t>Rokeach</w:t>
-      </w:r>
-      <w:r>
-        <w:t xml:space="preserve">: </w:t>
-      </w:r>
-    </w:p>
-    <w:p>
-      <w:pPr>
-        <w:spacing w:line="240" w:lineRule="auto"/>
-        <w:jc w:val="both"/>
-      </w:pPr>
-      <w:r>
-        <w:t xml:space="preserve">1. If the prohibition only includes </w:t>
-      </w:r>
-      <w:r>
-        <w:rPr>
-          <w:i/>
-          <w:iCs/>
-        </w:rPr>
-        <w:t>chumash</w:t>
-      </w:r>
-      <w:r>
-        <w:t>, is the oral law permitted</w:t>
-      </w:r>
-      <w:r>
-        <w:t xml:space="preserve"> for gentiles to study</w:t>
-      </w:r>
-      <w:r>
-        <w:t>?</w:t>
-      </w:r>
-    </w:p>
-    <w:p>
-      <w:pPr>
-        <w:spacing w:line="240" w:lineRule="auto"/>
-        <w:jc w:val="both"/>
-      </w:pPr>
-      <w:r>
-        <w:t>2.</w:t>
-      </w:r>
-      <w:r>
-        <w:t xml:space="preserve"> If </w:t>
+        <w:t xml:space="preserve"> and finishes with </w:t>
+      </w:r>
+      <w:r>
+        <w:rPr>
+          <w:i/>
+          <w:iCs/>
+        </w:rPr>
+        <w:t xml:space="preserve">lamed </w:t>
+      </w:r>
+      <w:r>
+        <w:t>doesn’t come to exclude</w:t>
+      </w:r>
+      <w:r>
+        <w:t xml:space="preserve"> material </w:t>
+      </w:r>
+      <w:r>
+        <w:t xml:space="preserve">technically beyond the </w:t>
+      </w:r>
+      <w:r>
+        <w:rPr>
+          <w:i/>
+        </w:rPr>
+        <w:t>Chumash</w:t>
+      </w:r>
+      <w:r>
+        <w:t>;</w:t>
+      </w:r>
+      <w:r>
+        <w:t xml:space="preserve"> rather to show that all</w:t>
+      </w:r>
+      <w:r>
+        <w:t xml:space="preserve"> of</w:t>
+      </w:r>
+      <w:r>
+        <w:t xml:space="preserve"> </w:t>
+      </w:r>
+      <w:r>
+        <w:rPr>
+          <w:i/>
+          <w:iCs/>
+        </w:rPr>
+        <w:t>Torah</w:t>
+      </w:r>
+      <w:r>
+        <w:t xml:space="preserve"> is included, represented symbolically by</w:t>
+      </w:r>
+      <w:r>
+        <w:t xml:space="preserve"> the</w:t>
+      </w:r>
+      <w:r>
+        <w:t xml:space="preserve"> </w:t>
       </w:r>
       <w:r>
         <w:rPr>
@@ -9032,291 +9388,6 @@
           <w:i/>
           <w:iCs/>
         </w:rPr>
-        <w:t>al</w:t>
-      </w:r>
-      <w:r>
-        <w:t xml:space="preserve"> is understood to qualify the word “your laws”, how can it also be utilised for its own meaning</w:t>
-      </w:r>
-      <w:r>
-        <w:t xml:space="preserve"> (</w:t>
-      </w:r>
-      <w:r>
-        <w:t>“you have</w:t>
-      </w:r>
-      <w:r>
-        <w:t xml:space="preserve"> </w:t>
-      </w:r>
-      <w:r>
-        <w:t>n</w:t>
-      </w:r>
-      <w:r>
-        <w:t>o</w:t>
-      </w:r>
-      <w:r>
-        <w:t>t”</w:t>
-      </w:r>
-      <w:r>
-        <w:t>)</w:t>
-      </w:r>
-      <w:r>
-        <w:t>?</w:t>
-      </w:r>
-      <w:r>
-        <w:t xml:space="preserve"> Were it only utilised to qualify the laws</w:t>
-      </w:r>
-      <w:r>
-        <w:t xml:space="preserve"> as</w:t>
-      </w:r>
-      <w:r>
-        <w:t xml:space="preserve"> forbidden, </w:t>
-      </w:r>
-      <w:r>
-        <w:t xml:space="preserve">the verse would read “your laws, specifically those from </w:t>
-      </w:r>
-      <w:r>
-        <w:rPr>
-          <w:i/>
-          <w:iCs/>
-        </w:rPr>
-        <w:t>beis</w:t>
-      </w:r>
-      <w:r>
-        <w:t xml:space="preserve"> to </w:t>
-      </w:r>
-      <w:r>
-        <w:rPr>
-          <w:i/>
-          <w:iCs/>
-        </w:rPr>
-        <w:t>lamed</w:t>
-      </w:r>
-      <w:r>
-        <w:t xml:space="preserve">, let known [to gentiles]”.  </w:t>
-      </w:r>
-      <w:r>
-        <w:lastRenderedPageBreak/>
-        <w:t>Therefore i</w:t>
-      </w:r>
-      <w:r>
-        <w:t>t seems that t</w:t>
-      </w:r>
-      <w:r>
-        <w:t>h</w:t>
-      </w:r>
-      <w:r>
-        <w:t>e</w:t>
-      </w:r>
-      <w:r>
-        <w:t xml:space="preserve"> </w:t>
-      </w:r>
-      <w:r>
-        <w:rPr>
-          <w:iCs/>
-        </w:rPr>
-        <w:t>Rokeach’s</w:t>
-      </w:r>
-      <w:r>
-        <w:t xml:space="preserve"> comment is</w:t>
-      </w:r>
-      <w:r>
-        <w:t xml:space="preserve"> that of</w:t>
-      </w:r>
-      <w:r>
-        <w:rPr>
-          <w:i/>
-          <w:iCs/>
-        </w:rPr>
-        <w:t xml:space="preserve"> </w:t>
-      </w:r>
-      <w:r>
-        <w:rPr>
-          <w:i/>
-          <w:iCs/>
-        </w:rPr>
-        <w:t>d’rush</w:t>
-      </w:r>
-      <w:r>
-        <w:t xml:space="preserve">, </w:t>
-      </w:r>
-      <w:r>
-        <w:t xml:space="preserve">describing </w:t>
-      </w:r>
-      <w:r>
-        <w:t xml:space="preserve">a </w:t>
-      </w:r>
-      <w:r>
-        <w:t xml:space="preserve">deeper meaning to the </w:t>
-      </w:r>
-      <w:r>
-        <w:t>verse</w:t>
-      </w:r>
-      <w:r>
-        <w:t>, rather than expounding the simple meaning of the text</w:t>
-      </w:r>
-      <w:r>
-        <w:t>.</w:t>
-      </w:r>
-      <w:r>
-        <w:t xml:space="preserve"> </w:t>
-      </w:r>
-      <w:r>
-        <w:t xml:space="preserve">One may have questioned </w:t>
-      </w:r>
-      <w:r>
-        <w:t xml:space="preserve">which </w:t>
-      </w:r>
-      <w:r>
-        <w:t xml:space="preserve">“laws” </w:t>
-      </w:r>
-      <w:r>
-        <w:t xml:space="preserve">the verse </w:t>
-      </w:r>
-      <w:r>
-        <w:t>refers to</w:t>
-      </w:r>
-      <w:r>
-        <w:t xml:space="preserve">. Therefore </w:t>
-      </w:r>
-      <w:r>
-        <w:t xml:space="preserve">the </w:t>
-      </w:r>
-      <w:r>
-        <w:rPr>
-          <w:iCs/>
-        </w:rPr>
-        <w:t>Rokeach</w:t>
-      </w:r>
-      <w:r>
-        <w:t xml:space="preserve"> </w:t>
-      </w:r>
-      <w:r>
-        <w:t xml:space="preserve">shows </w:t>
-      </w:r>
-      <w:r>
-        <w:t xml:space="preserve">that the </w:t>
-      </w:r>
-      <w:r>
-        <w:t>all-encompassing</w:t>
-      </w:r>
-      <w:r>
-        <w:t xml:space="preserve"> nature </w:t>
-      </w:r>
-      <w:r>
-        <w:t>of “your laws” is hinted to in the following word of the verse</w:t>
-      </w:r>
-      <w:r>
-        <w:t xml:space="preserve">, </w:t>
-      </w:r>
-      <w:r>
-        <w:rPr>
-          <w:i/>
-          <w:iCs/>
-        </w:rPr>
-        <w:t>b</w:t>
-      </w:r>
-      <w:r>
-        <w:rPr>
-          <w:i/>
-          <w:iCs/>
-        </w:rPr>
-        <w:t>al</w:t>
-      </w:r>
-      <w:r>
-        <w:t>.</w:t>
-      </w:r>
-      <w:r>
-        <w:t xml:space="preserve"> T</w:t>
-      </w:r>
-      <w:r>
-        <w:t xml:space="preserve">he </w:t>
-      </w:r>
-      <w:r>
-        <w:t>Torah</w:t>
-      </w:r>
-      <w:r>
-        <w:t xml:space="preserve"> which starts </w:t>
-      </w:r>
-      <w:r>
-        <w:rPr>
-          <w:i/>
-          <w:iCs/>
-        </w:rPr>
-        <w:t>with</w:t>
-      </w:r>
-      <w:r>
-        <w:t xml:space="preserve"> </w:t>
-      </w:r>
-      <w:r>
-        <w:rPr>
-          <w:i/>
-        </w:rPr>
-        <w:t>beis</w:t>
-      </w:r>
-      <w:r>
-        <w:t xml:space="preserve"> and finishes with </w:t>
-      </w:r>
-      <w:r>
-        <w:rPr>
-          <w:i/>
-          <w:iCs/>
-        </w:rPr>
-        <w:t xml:space="preserve">lamed </w:t>
-      </w:r>
-      <w:r>
-        <w:t>doesn’t come to exclude</w:t>
-      </w:r>
-      <w:r>
-        <w:t xml:space="preserve"> material </w:t>
-      </w:r>
-      <w:r>
-        <w:t xml:space="preserve">technically beyond the </w:t>
-      </w:r>
-      <w:r>
-        <w:rPr>
-          <w:i/>
-        </w:rPr>
-        <w:t>chumash</w:t>
-      </w:r>
-      <w:r>
-        <w:t>;</w:t>
-      </w:r>
-      <w:r>
-        <w:t xml:space="preserve"> rather to show that all</w:t>
-      </w:r>
-      <w:r>
-        <w:t xml:space="preserve"> of</w:t>
-      </w:r>
-      <w:r>
-        <w:t xml:space="preserve"> </w:t>
-      </w:r>
-      <w:r>
-        <w:rPr>
-          <w:i/>
-          <w:iCs/>
-        </w:rPr>
-        <w:t>Torah</w:t>
-      </w:r>
-      <w:r>
-        <w:t xml:space="preserve"> is included, represented symbolically by</w:t>
-      </w:r>
-      <w:r>
-        <w:t xml:space="preserve"> the</w:t>
-      </w:r>
-      <w:r>
-        <w:t xml:space="preserve"> </w:t>
-      </w:r>
-      <w:r>
-        <w:rPr>
-          <w:i/>
-          <w:iCs/>
-        </w:rPr>
-        <w:t>b</w:t>
-      </w:r>
-      <w:r>
-        <w:rPr>
-          <w:i/>
-          <w:iCs/>
-        </w:rPr>
         <w:t>eis</w:t>
       </w:r>
       <w:r>
@@ -9344,7 +9415,7 @@
           <w:i/>
           <w:iCs/>
         </w:rPr>
-        <w:t>chumash</w:t>
+        <w:t>Chumash</w:t>
       </w:r>
       <w:r>
         <w:t xml:space="preserve">. </w:t>
@@ -9468,14 +9539,49 @@
           <w:i/>
           <w:iCs/>
         </w:rPr>
-        <w:t>according to Riaz], the stories of chumash are also permitted to teach to gentiles, for they will see the miracles that Hashem performed for the Jewish people, will recognise the strength of Hashem, and will</w:t>
-      </w:r>
-      <w:r>
-        <w:rPr>
-          <w:i/>
-          <w:iCs/>
-        </w:rPr>
-        <w:t xml:space="preserve"> serve prevent</w:t>
+        <w:t xml:space="preserve">according to Riaz], the stories of </w:t>
+      </w:r>
+      <w:r>
+        <w:rPr>
+          <w:i/>
+          <w:iCs/>
+        </w:rPr>
+        <w:t>Chumash</w:t>
+      </w:r>
+      <w:r>
+        <w:rPr>
+          <w:i/>
+          <w:iCs/>
+        </w:rPr>
+        <w:t xml:space="preserve"> are also permitted to teach to gentiles, for they will see the miracles that Hashem performed for the Jewish people, will recognise the strength of Hashem, and will</w:t>
+      </w:r>
+      <w:r>
+        <w:rPr>
+          <w:i/>
+          <w:iCs/>
+        </w:rPr>
+        <w:t xml:space="preserve"> serve </w:t>
+      </w:r>
+      <w:r>
+        <w:rPr>
+          <w:i/>
+          <w:iCs/>
+        </w:rPr>
+        <w:t xml:space="preserve">to </w:t>
+      </w:r>
+      <w:r>
+        <w:rPr>
+          <w:i/>
+          <w:iCs/>
+        </w:rPr>
+        <w:t>prevent</w:t>
+      </w:r>
+      <w:r>
+        <w:rPr>
+          <w:i/>
+          <w:iCs/>
+        </w:rPr>
+        <w:t xml:space="preserve"> them from serving idols</w:t>
       </w:r>
       <w:r>
         <w:rPr>
@@ -9531,231 +9637,206 @@
         <w:jc w:val="both"/>
       </w:pPr>
       <w:r>
-        <w:t>Rabbi Dovid Tzvi Hoffman extend</w:t>
-      </w:r>
-      <w:r>
-        <w:t>s</w:t>
-      </w:r>
-      <w:r>
-        <w:t xml:space="preserve"> the </w:t>
-      </w:r>
-      <w:r>
-        <w:rPr>
-          <w:iCs/>
-        </w:rPr>
-        <w:t>Riaz’s</w:t>
-      </w:r>
-      <w:r>
-        <w:t xml:space="preserve"> logic </w:t>
-      </w:r>
-      <w:r>
-        <w:t>to permit</w:t>
-      </w:r>
-      <w:r>
-        <w:t xml:space="preserve"> gentile </w:t>
-      </w:r>
-      <w:r>
-        <w:t xml:space="preserve">study of </w:t>
-      </w:r>
-      <w:r>
-        <w:t xml:space="preserve">the </w:t>
-      </w:r>
-      <w:r>
-        <w:t xml:space="preserve">stories in </w:t>
-      </w:r>
-      <w:r>
-        <w:rPr>
-          <w:i/>
-          <w:iCs/>
-        </w:rPr>
-        <w:t>chumash</w:t>
+        <w:t>However</w:t>
+      </w:r>
+      <w:r>
+        <w:t xml:space="preserve"> such an extension proves difficult.  </w:t>
+      </w:r>
+      <w:r>
+        <w:t>As explained above, t</w:t>
+      </w:r>
+      <w:r>
+        <w:t xml:space="preserve">he </w:t>
+      </w:r>
+      <w:r>
+        <w:t xml:space="preserve">Riaz </w:t>
+      </w:r>
+      <w:r>
+        <w:t xml:space="preserve">first </w:t>
+      </w:r>
+      <w:r>
+        <w:t xml:space="preserve">asserted </w:t>
+      </w:r>
+      <w:r>
+        <w:t xml:space="preserve">that </w:t>
+      </w:r>
+      <w:r>
+        <w:rPr>
+          <w:i/>
+          <w:iCs/>
+        </w:rPr>
+        <w:t>nach</w:t>
+      </w:r>
+      <w:r>
+        <w:t xml:space="preserve"> was</w:t>
+      </w:r>
+      <w:r>
+        <w:t xml:space="preserve"> </w:t>
+      </w:r>
+      <w:r>
+        <w:t>n</w:t>
+      </w:r>
+      <w:r>
+        <w:t>o</w:t>
+      </w:r>
+      <w:r>
+        <w:t>t included in the prohibition</w:t>
+      </w:r>
+      <w:r>
+        <w:t xml:space="preserve"> (since it</w:t>
+      </w:r>
+      <w:r>
+        <w:t xml:space="preserve"> only </w:t>
+      </w:r>
+      <w:r>
+        <w:t xml:space="preserve">includes </w:t>
+      </w:r>
+      <w:r>
+        <w:t>things</w:t>
+      </w:r>
+      <w:r>
+        <w:t xml:space="preserve"> commanded by Moshe to </w:t>
+      </w:r>
+      <w:r>
+        <w:rPr>
+          <w:i/>
+        </w:rPr>
+        <w:t>B</w:t>
+      </w:r>
+      <w:r>
+        <w:rPr>
+          <w:i/>
+        </w:rPr>
+        <w:t>’</w:t>
+      </w:r>
+      <w:r>
+        <w:rPr>
+          <w:i/>
+        </w:rPr>
+        <w:t>nei</w:t>
+      </w:r>
+      <w:r>
+        <w:t xml:space="preserve"> </w:t>
+      </w:r>
+      <w:r>
+        <w:rPr>
+          <w:i/>
+        </w:rPr>
+        <w:t>Yisrael</w:t>
+      </w:r>
+      <w:r>
+        <w:t xml:space="preserve">, i.e. </w:t>
+      </w:r>
+      <w:r>
+        <w:rPr>
+          <w:i/>
+        </w:rPr>
+        <w:t>Chumash</w:t>
+      </w:r>
+      <w:r>
+        <w:t>)</w:t>
+      </w:r>
+      <w:r>
+        <w:t xml:space="preserve">, and </w:t>
+      </w:r>
+      <w:r>
+        <w:t xml:space="preserve">only </w:t>
+      </w:r>
+      <w:r>
+        <w:t xml:space="preserve">then did he </w:t>
+      </w:r>
+      <w:r>
+        <w:t>encourage</w:t>
+      </w:r>
+      <w:r>
+        <w:t xml:space="preserve"> its study</w:t>
+      </w:r>
+      <w:r>
+        <w:t xml:space="preserve"> since it could be beneficial for gentiles</w:t>
       </w:r>
       <w:r>
         <w:t>. However</w:t>
       </w:r>
       <w:r>
-        <w:t xml:space="preserve"> such an extension proves difficult.  </w:t>
-      </w:r>
-      <w:r>
-        <w:t>As explained above, t</w:t>
-      </w:r>
-      <w:r>
-        <w:t xml:space="preserve">he </w:t>
-      </w:r>
-      <w:r>
-        <w:t xml:space="preserve">Riaz </w:t>
-      </w:r>
-      <w:r>
-        <w:t xml:space="preserve">first </w:t>
-      </w:r>
-      <w:r>
-        <w:t xml:space="preserve">asserted </w:t>
+        <w:t>, the</w:t>
+      </w:r>
+      <w:r>
+        <w:t xml:space="preserve"> </w:t>
+      </w:r>
+      <w:r>
+        <w:rPr>
+          <w:i/>
+          <w:iCs/>
+        </w:rPr>
+        <w:t>Chumash</w:t>
+      </w:r>
+      <w:r>
+        <w:t xml:space="preserve"> itself is prohibited</w:t>
+      </w:r>
+      <w:r>
+        <w:t>,</w:t>
+      </w:r>
+      <w:r>
+        <w:t xml:space="preserve"> as</w:t>
+      </w:r>
+      <w:r>
+        <w:t xml:space="preserve"> </w:t>
+      </w:r>
+      <w:r>
+        <w:t>i</w:t>
+      </w:r>
+      <w:r>
+        <w:t>t is the part of T</w:t>
+      </w:r>
+      <w:r>
+        <w:t>orah that Moshe commanded</w:t>
+      </w:r>
+      <w:r>
+        <w:t xml:space="preserve"> to</w:t>
+      </w:r>
+      <w:r>
+        <w:t xml:space="preserve"> the Jewish people</w:t>
+      </w:r>
+      <w:r>
+        <w:t>.</w:t>
+      </w:r>
+      <w:r>
+        <w:t xml:space="preserve"> </w:t>
+      </w:r>
+      <w:r>
+        <w:t>T</w:t>
+      </w:r>
+      <w:r>
+        <w:t>herefore</w:t>
+      </w:r>
+      <w:r>
+        <w:t>,</w:t>
+      </w:r>
+      <w:r>
+        <w:t xml:space="preserve"> no logic can help permit it. It seems that Rabbi Hoffman understood </w:t>
       </w:r>
       <w:r>
         <w:t xml:space="preserve">that </w:t>
       </w:r>
       <w:r>
-        <w:rPr>
-          <w:i/>
-          <w:iCs/>
-        </w:rPr>
-        <w:t>nach</w:t>
-      </w:r>
-      <w:r>
-        <w:t xml:space="preserve"> was</w:t>
-      </w:r>
-      <w:r>
-        <w:t xml:space="preserve"> </w:t>
-      </w:r>
-      <w:r>
-        <w:t>n</w:t>
-      </w:r>
-      <w:r>
-        <w:t>o</w:t>
-      </w:r>
-      <w:r>
-        <w:t>t included in the prohibition</w:t>
-      </w:r>
-      <w:r>
-        <w:t xml:space="preserve"> (since it </w:t>
-      </w:r>
-      <w:r>
-        <w:t xml:space="preserve"> only </w:t>
-      </w:r>
-      <w:r>
-        <w:t xml:space="preserve">includes </w:t>
-      </w:r>
-      <w:r>
-        <w:t xml:space="preserve">things </w:t>
-      </w:r>
-      <w:r>
-        <w:t xml:space="preserve"> commanded by Moshe to </w:t>
-      </w:r>
-      <w:r>
-        <w:rPr>
-          <w:i/>
-        </w:rPr>
-        <w:t>Bnei</w:t>
-      </w:r>
-      <w:r>
-        <w:t xml:space="preserve"> </w:t>
-      </w:r>
-      <w:r>
-        <w:rPr>
-          <w:i/>
-        </w:rPr>
-        <w:t>Yisrael</w:t>
-      </w:r>
-      <w:r>
-        <w:t xml:space="preserve">, i.e. </w:t>
-      </w:r>
-      <w:r>
-        <w:rPr>
-          <w:i/>
-        </w:rPr>
-        <w:t>chumash</w:t>
-      </w:r>
-      <w:r>
-        <w:t>)</w:t>
-      </w:r>
-      <w:r>
-        <w:t xml:space="preserve">, and </w:t>
-      </w:r>
-      <w:r>
-        <w:t xml:space="preserve">only </w:t>
-      </w:r>
-      <w:r>
-        <w:t xml:space="preserve">then did he </w:t>
-      </w:r>
-      <w:r>
-        <w:t>encourage</w:t>
-      </w:r>
-      <w:r>
-        <w:t xml:space="preserve"> its study</w:t>
-      </w:r>
-      <w:r>
-        <w:t xml:space="preserve"> since it could be beneficial for gentiles</w:t>
-      </w:r>
-      <w:r>
-        <w:t>. However</w:t>
-      </w:r>
-      <w:r>
-        <w:t>, the</w:t>
-      </w:r>
-      <w:r>
-        <w:t xml:space="preserve"> </w:t>
-      </w:r>
-      <w:r>
-        <w:rPr>
-          <w:i/>
-          <w:iCs/>
-        </w:rPr>
-        <w:t>chumash</w:t>
-      </w:r>
-      <w:r>
-        <w:t xml:space="preserve"> itself is prohibited</w:t>
+        <w:t xml:space="preserve">the crux of the </w:t>
+      </w:r>
+      <w:r>
+        <w:t>Riaz</w:t>
+      </w:r>
+      <w:r>
+        <w:t xml:space="preserve"> was that </w:t>
+      </w:r>
+      <w:r>
+        <w:t>Torah</w:t>
+      </w:r>
+      <w:r>
+        <w:t xml:space="preserve"> study is permitted when it may help gentiles</w:t>
       </w:r>
       <w:r>
         <w:t>,</w:t>
       </w:r>
       <w:r>
-        <w:t xml:space="preserve"> as</w:t>
-      </w:r>
-      <w:r>
-        <w:t xml:space="preserve"> </w:t>
-      </w:r>
-      <w:r>
-        <w:t>i</w:t>
-      </w:r>
-      <w:r>
-        <w:t>t is the part of torah that Moshe commanded</w:t>
-      </w:r>
-      <w:r>
-        <w:t xml:space="preserve"> to</w:t>
-      </w:r>
-      <w:r>
-        <w:t xml:space="preserve"> the Jewish people</w:t>
-      </w:r>
-      <w:r>
-        <w:t>.</w:t>
-      </w:r>
-      <w:r>
-        <w:t xml:space="preserve"> </w:t>
-      </w:r>
-      <w:r>
-        <w:t>T</w:t>
-      </w:r>
-      <w:r>
-        <w:t>herefore</w:t>
-      </w:r>
-      <w:r>
-        <w:t>,</w:t>
-      </w:r>
-      <w:r>
-        <w:t xml:space="preserve"> no logic can help permit it. It seems that Rabbi Hoffman understood </w:t>
-      </w:r>
-      <w:r>
-        <w:t xml:space="preserve">that </w:t>
-      </w:r>
-      <w:r>
-        <w:t xml:space="preserve">the crux of the </w:t>
-      </w:r>
-      <w:r>
-        <w:t>Riaz</w:t>
-      </w:r>
-      <w:r>
-        <w:t xml:space="preserve"> was that </w:t>
-      </w:r>
-      <w:r>
-        <w:t>Torah</w:t>
-      </w:r>
-      <w:r>
-        <w:t xml:space="preserve"> study is permitted when it may help gentiles</w:t>
-      </w:r>
-      <w:r>
-        <w:t>,</w:t>
-      </w:r>
-      <w:r>
         <w:t xml:space="preserve"> and</w:t>
       </w:r>
       <w:r>
@@ -9769,7 +9850,7 @@
           <w:i/>
           <w:iCs/>
         </w:rPr>
-        <w:t>chumash</w:t>
+        <w:t>Chumash</w:t>
       </w:r>
       <w:r>
         <w:t xml:space="preserve"> versus </w:t>
@@ -10610,7 +10691,10 @@
         <w:jc w:val="both"/>
       </w:pPr>
       <w:r>
-        <w:t>Despite Rav Moshe’s  precedent</w:t>
+        <w:t xml:space="preserve">Despite Rav </w:t>
+      </w:r>
+      <w:r>
+        <w:t>Moshe’s precedent</w:t>
       </w:r>
       <w:r>
         <w:t>-based argument</w:t>
@@ -10643,7 +10727,10 @@
         <w:t xml:space="preserve"> explicitly forbade such a case. Furthermore, Rabbi </w:t>
       </w:r>
       <w:r>
-        <w:t xml:space="preserve">Dovid Tzvi </w:t>
+        <w:t>David</w:t>
+      </w:r>
+      <w:r>
+        <w:t xml:space="preserve"> Tzvi </w:t>
       </w:r>
       <w:r>
         <w:t>Hoffman</w:t>
@@ -11348,7 +11435,13 @@
         <w:jc w:val="both"/>
       </w:pPr>
       <w:r>
-        <w:t xml:space="preserve">There is precedent for Rabbinic leadership studying with gentiles </w:t>
+        <w:t xml:space="preserve">There is precedent for </w:t>
+      </w:r>
+      <w:r>
+        <w:t>rabbinic</w:t>
+      </w:r>
+      <w:r>
+        <w:t xml:space="preserve"> leadership studying with gentiles </w:t>
       </w:r>
       <w:r>
         <w:t xml:space="preserve">to ensure </w:t>
@@ -11360,7 +11453,13 @@
         <w:t xml:space="preserve"> Jewish people. </w:t>
       </w:r>
       <w:r>
-        <w:t>Rabbi Dovid Tzvi Hoffman</w:t>
+        <w:t xml:space="preserve">Rabbi </w:t>
+      </w:r>
+      <w:r>
+        <w:t>David</w:t>
+      </w:r>
+      <w:r>
+        <w:t xml:space="preserve"> Tzvi Hoffman</w:t>
       </w:r>
       <w:r>
         <w:rPr>
@@ -12701,14 +12800,14 @@
           <w:rFonts w:ascii="Calibri" w:eastAsia="Times New Roman" w:hAnsi="Calibri" w:cs="Calibri"/>
           <w:lang w:eastAsia="en-GB"/>
         </w:rPr>
-        <w:t xml:space="preserve"> that </w:t>
-      </w:r>
-      <w:r>
-        <w:rPr>
-          <w:rFonts w:ascii="Calibri" w:eastAsia="Times New Roman" w:hAnsi="Calibri" w:cs="Calibri"/>
-          <w:lang w:eastAsia="en-GB"/>
-        </w:rPr>
-        <w:t xml:space="preserve"> “</w:t>
+        <w:t xml:space="preserve"> </w:t>
+      </w:r>
+      <w:r>
+        <w:rPr>
+          <w:rFonts w:ascii="Calibri" w:eastAsia="Times New Roman" w:hAnsi="Calibri" w:cs="Calibri"/>
+          <w:lang w:eastAsia="en-GB"/>
+        </w:rPr>
+        <w:t>that “</w:t>
       </w:r>
       <w:r>
         <w:rPr>
@@ -14127,7 +14226,14 @@
           <w:b/>
           <w:bCs/>
         </w:rPr>
-        <w:t>iii. Potential Converts</w:t>
+        <w:t>iii. Potential c</w:t>
+      </w:r>
+      <w:r>
+        <w:rPr>
+          <w:b/>
+          <w:bCs/>
+        </w:rPr>
+        <w:t>onverts</w:t>
       </w:r>
     </w:p>
     <w:p>
@@ -15514,7 +15620,25 @@
           <w:color w:val="000000"/>
           <w:lang w:eastAsia="en-GB"/>
         </w:rPr>
-        <w:t>Dvar Shmuel</w:t>
+        <w:t>D</w:t>
+      </w:r>
+      <w:r>
+        <w:rPr>
+          <w:rFonts w:ascii="Calibri" w:eastAsia="Times New Roman" w:hAnsi="Calibri" w:cs="Calibri"/>
+          <w:iCs/>
+          <w:color w:val="000000"/>
+          <w:lang w:eastAsia="en-GB"/>
+        </w:rPr>
+        <w:t>’</w:t>
+      </w:r>
+      <w:r>
+        <w:rPr>
+          <w:rFonts w:ascii="Calibri" w:eastAsia="Times New Roman" w:hAnsi="Calibri" w:cs="Calibri"/>
+          <w:iCs/>
+          <w:color w:val="000000"/>
+          <w:lang w:eastAsia="en-GB"/>
+        </w:rPr>
+        <w:t>var Shmuel</w:t>
       </w:r>
       <w:r>
         <w:rPr>
@@ -16949,15 +17073,15 @@
           <w:color w:val="000000"/>
           <w:lang w:eastAsia="en-GB"/>
         </w:rPr>
-        <w:t xml:space="preserve"> and Jews  teach</w:t>
-      </w:r>
-      <w:r>
-        <w:rPr>
-          <w:rFonts w:ascii="Calibri" w:eastAsia="Times New Roman" w:hAnsi="Calibri" w:cs="Calibri"/>
-          <w:color w:val="000000"/>
-          <w:lang w:eastAsia="en-GB"/>
-        </w:rPr>
-        <w:t>ing</w:t>
+        <w:t xml:space="preserve"> and </w:t>
+      </w:r>
+      <w:r>
+        <w:rPr>
+          <w:rFonts w:ascii="Calibri" w:eastAsia="Times New Roman" w:hAnsi="Calibri" w:cs="Calibri"/>
+          <w:color w:val="000000"/>
+          <w:lang w:eastAsia="en-GB"/>
+        </w:rPr>
+        <w:t>Jews teaching</w:t>
       </w:r>
       <w:r>
         <w:rPr>
@@ -17217,7 +17341,23 @@
           <w:color w:val="000000"/>
           <w:lang w:eastAsia="en-GB"/>
         </w:rPr>
-        <w:t>. There are further discussions about teaching in public where gentiles may hear, or teachinggentiles who think a Jew erred</w:t>
+        <w:t xml:space="preserve">. There are further discussions about teaching in public where gentiles may hear, or </w:t>
+      </w:r>
+      <w:r>
+        <w:rPr>
+          <w:rFonts w:ascii="Calibri" w:eastAsia="Times New Roman" w:hAnsi="Calibri" w:cs="Calibri"/>
+          <w:color w:val="000000"/>
+          <w:lang w:eastAsia="en-GB"/>
+        </w:rPr>
+        <w:t>teaching gentiles</w:t>
+      </w:r>
+      <w:r>
+        <w:rPr>
+          <w:rFonts w:ascii="Calibri" w:eastAsia="Times New Roman" w:hAnsi="Calibri" w:cs="Calibri"/>
+          <w:color w:val="000000"/>
+          <w:lang w:eastAsia="en-GB"/>
+        </w:rPr>
+        <w:t xml:space="preserve"> who think a Jew erred</w:t>
       </w:r>
       <w:r>
         <w:rPr>
@@ -17291,8 +17431,6 @@
         </w:rPr>
         <w:t>,</w:t>
       </w:r>
-      <w:bookmarkStart w:id="1" w:name="_GoBack"/>
-      <w:bookmarkEnd w:id="1"/>
       <w:r>
         <w:rPr>
           <w:rFonts w:ascii="Calibri" w:eastAsia="Times New Roman" w:hAnsi="Calibri" w:cs="Calibri"/>
@@ -17312,7 +17450,14 @@
           <w:rFonts w:ascii="Calibri" w:eastAsia="Times New Roman" w:hAnsi="Calibri" w:cs="Calibri"/>
           <w:lang w:eastAsia="en-GB"/>
         </w:rPr>
-        <w:t xml:space="preserve">better  able to understand how different </w:t>
+        <w:t>better able</w:t>
+      </w:r>
+      <w:r>
+        <w:rPr>
+          <w:rFonts w:ascii="Calibri" w:eastAsia="Times New Roman" w:hAnsi="Calibri" w:cs="Calibri"/>
+          <w:lang w:eastAsia="en-GB"/>
+        </w:rPr>
+        <w:t xml:space="preserve"> to understand how different </w:t>
       </w:r>
       <w:r>
         <w:rPr>
@@ -17749,16 +17894,10 @@
       <w:r>
         <w:rPr>
           <w:rFonts w:cstheme="minorHAnsi"/>
-        </w:rPr>
-        <w:t>k</w:t>
-      </w:r>
-      <w:r>
-        <w:rPr>
-          <w:rFonts w:cstheme="minorHAnsi"/>
-          <w:i/>
-          <w:iCs/>
-        </w:rPr>
-        <w:t>’ra’o</w:t>
+          <w:i/>
+          <w:iCs/>
+        </w:rPr>
+        <w:t>k’ra’o</w:t>
       </w:r>
       <w:r>
         <w:rPr>
@@ -17880,7 +18019,7 @@
           <w:i/>
           <w:iCs/>
         </w:rPr>
-        <w:t>halacha</w:t>
+        <w:t>Halacha</w:t>
       </w:r>
       <w:r>
         <w:rPr>
@@ -18321,7 +18460,13 @@
         <w:rPr>
           <w:rFonts w:cstheme="minorHAnsi"/>
         </w:rPr>
-        <w:t xml:space="preserve">The Mishne LeMelech (Laws of Lending and Borrowing 4:2) proves from the fact that Tosfos specifies another gentile (rather than another person, or another Jew), that it would still be </w:t>
+        <w:t>The Mishne L’</w:t>
+      </w:r>
+      <w:r>
+        <w:rPr>
+          <w:rFonts w:cstheme="minorHAnsi"/>
+        </w:rPr>
+        <w:t xml:space="preserve">Melech (Laws of Lending and Borrowing 4:2) proves from the fact that Tosfos specifies another gentile (rather than another person, or another Jew), that it would still be </w:t>
       </w:r>
       <w:r>
         <w:rPr>
@@ -18349,7 +18494,19 @@
         <w:rPr>
           <w:rFonts w:cstheme="minorHAnsi"/>
         </w:rPr>
-        <w:t xml:space="preserve"> if the potential sinner can act alone, or, at most with the help of a gentile. This is against the Pnei Moshe (who he quotes) who maintains that even if the potential sinner can only achieve their sin with the help of another Jew, one who aids them is not in the category of </w:t>
+        <w:t xml:space="preserve"> if the potential sinner can act alone, or, at most with the help of a gentile. This is against the P</w:t>
+      </w:r>
+      <w:r>
+        <w:rPr>
+          <w:rFonts w:cstheme="minorHAnsi"/>
+        </w:rPr>
+        <w:t>’</w:t>
+      </w:r>
+      <w:r>
+        <w:rPr>
+          <w:rFonts w:cstheme="minorHAnsi"/>
+        </w:rPr>
+        <w:t xml:space="preserve">nei Moshe (who he quotes) who maintains that even if the potential sinner can only achieve their sin with the help of another Jew, one who aids them is not in the category of </w:t>
       </w:r>
       <w:r>
         <w:rPr>
@@ -18393,7 +18550,43 @@
         <w:rPr>
           <w:rFonts w:cstheme="minorHAnsi"/>
         </w:rPr>
-        <w:t xml:space="preserve">). The Ksav Sofer (Responsa, YD:83) rejects the Mishne Lemelech’s inference from Tosfos, arguing that Tosfos is simply describing a typical situation. This approach could be utilised by the Pnei Moshe to rebut the Mishne LeMelech’s proof.     </w:t>
+        <w:t>). The K</w:t>
+      </w:r>
+      <w:r>
+        <w:rPr>
+          <w:rFonts w:cstheme="minorHAnsi"/>
+        </w:rPr>
+        <w:t>’</w:t>
+      </w:r>
+      <w:r>
+        <w:rPr>
+          <w:rFonts w:cstheme="minorHAnsi"/>
+        </w:rPr>
+        <w:t>sav Sofer (Respon</w:t>
+      </w:r>
+      <w:r>
+        <w:rPr>
+          <w:rFonts w:cstheme="minorHAnsi"/>
+        </w:rPr>
+        <w:t>sa, YD:83) rejects the Mishne L’</w:t>
+      </w:r>
+      <w:r>
+        <w:rPr>
+          <w:rFonts w:cstheme="minorHAnsi"/>
+        </w:rPr>
+        <w:t>melech’s inference from Tosfos, arguing that Tosfos is simply describing a typical situation. This approach could be utilised by the P</w:t>
+      </w:r>
+      <w:r>
+        <w:rPr>
+          <w:rFonts w:cstheme="minorHAnsi"/>
+        </w:rPr>
+        <w:t>’nei Moshe to rebut the Mishne L’</w:t>
+      </w:r>
+      <w:r>
+        <w:rPr>
+          <w:rFonts w:cstheme="minorHAnsi"/>
+        </w:rPr>
+        <w:t xml:space="preserve">Melech’s proof.     </w:t>
       </w:r>
     </w:p>
   </w:footnote>
@@ -18717,7 +18910,19 @@
         <w:rPr>
           <w:rFonts w:cstheme="minorHAnsi"/>
         </w:rPr>
-        <w:t>, versus simple rulings. Such a distinction, although in a slightly different context, is made by the Machaneh Chaim (OC 7:12)</w:t>
+        <w:t xml:space="preserve">, versus simple rulings. Such a distinction, although in a slightly different </w:t>
+      </w:r>
+      <w:r>
+        <w:rPr>
+          <w:rFonts w:cstheme="minorHAnsi"/>
+        </w:rPr>
+        <w:t>context, is made by the Machane</w:t>
+      </w:r>
+      <w:r>
+        <w:rPr>
+          <w:rFonts w:cstheme="minorHAnsi"/>
+        </w:rPr>
+        <w:t xml:space="preserve"> Chaim (OC 7:12)</w:t>
       </w:r>
     </w:p>
   </w:footnote>
@@ -18771,6 +18976,12 @@
         <w:rPr>
           <w:rFonts w:cstheme="minorHAnsi"/>
         </w:rPr>
+        <w:t xml:space="preserve"> </w:t>
+      </w:r>
+      <w:r>
+        <w:rPr>
+          <w:rFonts w:cstheme="minorHAnsi"/>
+        </w:rPr>
         <w:t>e</w:t>
       </w:r>
       <w:r>
@@ -18829,7 +19040,19 @@
         <w:rPr>
           <w:rFonts w:cstheme="minorHAnsi"/>
         </w:rPr>
-        <w:t xml:space="preserve">See Sdei Chemed, </w:t>
+        <w:t>See S</w:t>
+      </w:r>
+      <w:r>
+        <w:rPr>
+          <w:rFonts w:cstheme="minorHAnsi"/>
+        </w:rPr>
+        <w:t>’</w:t>
+      </w:r>
+      <w:r>
+        <w:rPr>
+          <w:rFonts w:cstheme="minorHAnsi"/>
+        </w:rPr>
+        <w:t xml:space="preserve">dei Chemed, </w:t>
       </w:r>
       <w:r>
         <w:rPr>
@@ -18911,7 +19134,13 @@
         <w:rPr>
           <w:rFonts w:cstheme="minorHAnsi"/>
         </w:rPr>
-        <w:t xml:space="preserve"> Devarim 4:44</w:t>
+        <w:t xml:space="preserve"> D’</w:t>
+      </w:r>
+      <w:r>
+        <w:rPr>
+          <w:rFonts w:cstheme="minorHAnsi"/>
+        </w:rPr>
+        <w:t>varim 4:44</w:t>
       </w:r>
     </w:p>
   </w:footnote>
@@ -18960,7 +19189,19 @@
         <w:rPr>
           <w:rFonts w:cstheme="minorHAnsi"/>
         </w:rPr>
-        <w:t>Ner Mitzah</w:t>
+        <w:t>Ner Mitz</w:t>
+      </w:r>
+      <w:r>
+        <w:rPr>
+          <w:rFonts w:cstheme="minorHAnsi"/>
+        </w:rPr>
+        <w:t>v</w:t>
+      </w:r>
+      <w:r>
+        <w:rPr>
+          <w:rFonts w:cstheme="minorHAnsi"/>
+        </w:rPr>
+        <w:t>ah</w:t>
       </w:r>
       <w:r>
         <w:rPr>
@@ -18998,7 +19239,31 @@
           <w:i/>
           <w:iCs/>
         </w:rPr>
-        <w:t>V’Dah</w:t>
+        <w:t>v</w:t>
+      </w:r>
+      <w:r>
+        <w:rPr>
+          <w:rFonts w:cstheme="minorHAnsi"/>
+          <w:i/>
+          <w:iCs/>
+        </w:rPr>
+        <w:t>’</w:t>
+      </w:r>
+      <w:r>
+        <w:rPr>
+          <w:rFonts w:cstheme="minorHAnsi"/>
+          <w:i/>
+          <w:iCs/>
+        </w:rPr>
+        <w:t>d</w:t>
+      </w:r>
+      <w:r>
+        <w:rPr>
+          <w:rFonts w:cstheme="minorHAnsi"/>
+          <w:i/>
+          <w:iCs/>
+        </w:rPr>
+        <w:t>ah</w:t>
       </w:r>
     </w:p>
   </w:footnote>
@@ -19022,7 +19287,13 @@
         <w:rPr>
           <w:rFonts w:cstheme="minorHAnsi"/>
         </w:rPr>
-        <w:t xml:space="preserve"> Shemos 12:48</w:t>
+        <w:t xml:space="preserve"> Sh’</w:t>
+      </w:r>
+      <w:r>
+        <w:rPr>
+          <w:rFonts w:cstheme="minorHAnsi"/>
+        </w:rPr>
+        <w:t>mos 12:48</w:t>
       </w:r>
     </w:p>
   </w:footnote>
@@ -19590,7 +19861,13 @@
         <w:rPr>
           <w:rFonts w:cstheme="minorHAnsi"/>
         </w:rPr>
-        <w:t xml:space="preserve"> Devarim 13:18</w:t>
+        <w:t xml:space="preserve"> D’</w:t>
+      </w:r>
+      <w:r>
+        <w:rPr>
+          <w:rFonts w:cstheme="minorHAnsi"/>
+        </w:rPr>
+        <w:t>varim 13:18</w:t>
       </w:r>
     </w:p>
   </w:footnote>
@@ -19650,24 +19927,38 @@
       <w:r>
         <w:rPr>
           <w:rFonts w:cstheme="minorHAnsi"/>
-          <w:i/>
-          <w:iCs/>
-        </w:rPr>
-        <w:t>Sh’lom</w:t>
-      </w:r>
-      <w:r>
-        <w:rPr>
-          <w:rFonts w:cstheme="minorHAnsi"/>
-        </w:rPr>
-        <w:t xml:space="preserve"> </w:t>
-      </w:r>
-      <w:r>
-        <w:rPr>
-          <w:rFonts w:cstheme="minorHAnsi"/>
-          <w:i/>
-          <w:iCs/>
-        </w:rPr>
-        <w:t>Malchus</w:t>
+        </w:rPr>
+        <w:t>s</w:t>
+      </w:r>
+      <w:r>
+        <w:rPr>
+          <w:rFonts w:cstheme="minorHAnsi"/>
+          <w:i/>
+          <w:iCs/>
+        </w:rPr>
+        <w:t>h’lom</w:t>
+      </w:r>
+      <w:r>
+        <w:rPr>
+          <w:rFonts w:cstheme="minorHAnsi"/>
+        </w:rPr>
+        <w:t xml:space="preserve"> </w:t>
+      </w:r>
+      <w:r>
+        <w:rPr>
+          <w:rFonts w:cstheme="minorHAnsi"/>
+          <w:i/>
+          <w:iCs/>
+        </w:rPr>
+        <w:t>m</w:t>
+      </w:r>
+      <w:r>
+        <w:rPr>
+          <w:rFonts w:cstheme="minorHAnsi"/>
+          <w:i/>
+          <w:iCs/>
+        </w:rPr>
+        <w:t>alchus</w:t>
       </w:r>
       <w:r>
         <w:rPr>
@@ -19958,7 +20249,13 @@
         <w:rPr>
           <w:rFonts w:cstheme="minorHAnsi"/>
         </w:rPr>
-        <w:t xml:space="preserve"> Kesuvus 111a </w:t>
+        <w:t xml:space="preserve"> Kesubo</w:t>
+      </w:r>
+      <w:r>
+        <w:rPr>
+          <w:rFonts w:cstheme="minorHAnsi"/>
+        </w:rPr>
+        <w:t xml:space="preserve">s 111a </w:t>
       </w:r>
       <w:r>
         <w:rPr>
@@ -19972,7 +20269,15 @@
           <w:i/>
           <w:iCs/>
         </w:rPr>
-        <w:t>Ushelo</w:t>
+        <w:t>u</w:t>
+      </w:r>
+      <w:r>
+        <w:rPr>
+          <w:rFonts w:cstheme="minorHAnsi"/>
+          <w:i/>
+          <w:iCs/>
+        </w:rPr>
+        <w:t>shelo</w:t>
       </w:r>
     </w:p>
   </w:footnote>
@@ -19996,7 +20301,19 @@
         <w:rPr>
           <w:rFonts w:cstheme="minorHAnsi"/>
         </w:rPr>
-        <w:t xml:space="preserve"> See Kesuvus 111a for the three</w:t>
+        <w:t xml:space="preserve"> See Kesu</w:t>
+      </w:r>
+      <w:r>
+        <w:rPr>
+          <w:rFonts w:cstheme="minorHAnsi"/>
+        </w:rPr>
+        <w:t>bo</w:t>
+      </w:r>
+      <w:r>
+        <w:rPr>
+          <w:rFonts w:cstheme="minorHAnsi"/>
+        </w:rPr>
+        <w:t>s 111a for the three</w:t>
       </w:r>
       <w:r>
         <w:rPr>
@@ -20635,7 +20952,15 @@
           <w:i/>
           <w:iCs/>
         </w:rPr>
-        <w:t>V’lo</w:t>
+        <w:t>v</w:t>
+      </w:r>
+      <w:r>
+        <w:rPr>
+          <w:rFonts w:cstheme="minorHAnsi"/>
+          <w:i/>
+          <w:iCs/>
+        </w:rPr>
+        <w:t>’lo</w:t>
       </w:r>
       <w:r>
         <w:rPr>
@@ -20702,7 +21027,13 @@
         <w:rPr>
           <w:rFonts w:cstheme="minorHAnsi"/>
         </w:rPr>
-        <w:t xml:space="preserve"> Kesuvos 28a, Rambam Laws of Servants 8:18, Shulchan Aruch, YD 267:1</w:t>
+        <w:t xml:space="preserve"> Kesub</w:t>
+      </w:r>
+      <w:r>
+        <w:rPr>
+          <w:rFonts w:cstheme="minorHAnsi"/>
+        </w:rPr>
+        <w:t>os 28a, Rambam Laws of Servants 8:18, Shulchan Aruch, YD 267:1</w:t>
       </w:r>
     </w:p>
   </w:footnote>
@@ -21904,7 +22235,13 @@
         <w:rPr>
           <w:rFonts w:cstheme="minorHAnsi"/>
         </w:rPr>
-        <w:t xml:space="preserve"> Kesuvos 28a</w:t>
+        <w:t xml:space="preserve"> Kesub</w:t>
+      </w:r>
+      <w:r>
+        <w:rPr>
+          <w:rFonts w:cstheme="minorHAnsi"/>
+        </w:rPr>
+        <w:t>os 28a</w:t>
       </w:r>
     </w:p>
   </w:footnote>
@@ -22247,13 +22584,27 @@
         <w:rPr>
           <w:rFonts w:cstheme="minorHAnsi"/>
         </w:rPr>
-        <w:t>M’</w:t>
-      </w:r>
-      <w:r>
-        <w:rPr>
-          <w:rFonts w:cstheme="minorHAnsi"/>
-        </w:rPr>
-        <w:t>gila</w:t>
+        <w:t>Me</w:t>
+      </w:r>
+      <w:r>
+        <w:rPr>
+          <w:rFonts w:cstheme="minorHAnsi"/>
+        </w:rPr>
+        <w:t>gil</w:t>
+      </w:r>
+      <w:r>
+        <w:rPr>
+          <w:rFonts w:cstheme="minorHAnsi"/>
+        </w:rPr>
+        <w:t>l</w:t>
+      </w:r>
+      <w:bookmarkStart w:id="1" w:name="_GoBack"/>
+      <w:bookmarkEnd w:id="1"/>
+      <w:r>
+        <w:rPr>
+          <w:rFonts w:cstheme="minorHAnsi"/>
+        </w:rPr>
+        <w:t>a</w:t>
       </w:r>
       <w:r>
         <w:rPr>
@@ -22301,7 +22652,13 @@
         <w:rPr>
           <w:rFonts w:cstheme="minorHAnsi"/>
         </w:rPr>
-        <w:t>er Mayim Chaim (</w:t>
+        <w:t xml:space="preserve">er </w:t>
+      </w:r>
+      <w:r>
+        <w:rPr>
+          <w:rFonts w:cstheme="minorHAnsi"/>
+        </w:rPr>
+        <w:t>Mayim Chaim (</w:t>
       </w:r>
       <w:r>
         <w:rPr>
@@ -22428,7 +22785,7 @@
         <v:path o:extrusionok="f" gradientshapeok="t" o:connecttype="rect"/>
         <o:lock v:ext="edit" aspectratio="t"/>
       </v:shapetype>
-      <v:shape id="_x0000_i1044" type="#_x0000_t75" style="width:192pt;height:192pt" o:bullet="t">
+      <v:shape id="_x0000_i1033" type="#_x0000_t75" style="width:192pt;height:192pt" o:bullet="t">
         <v:imagedata r:id="rId1" o:title="S43Qy[1]"/>
       </v:shape>
     </w:pict>
@@ -24719,7 +25076,7 @@
 </file>
 
 <file path=customXml/itemProps1.xml><?xml version="1.0" encoding="utf-8"?>
-<ds:datastoreItem xmlns:ds="http://schemas.openxmlformats.org/officeDocument/2006/customXml" ds:itemID="{F813F519-9EF9-41AD-93E0-CCECD9558AC8}">
+<ds:datastoreItem xmlns:ds="http://schemas.openxmlformats.org/officeDocument/2006/customXml" ds:itemID="{C4112F65-1FB8-4F20-93DA-68C7495E1FA7}">
   <ds:schemaRefs>
     <ds:schemaRef ds:uri="http://schemas.openxmlformats.org/officeDocument/2006/bibliography"/>
   </ds:schemaRefs>

</xml_diff>